<commit_message>
modifiche layout serviziSottosistemi + Panoramica
</commit_message>
<xml_diff>
--- a/SDD/SDD_3_Servizi_dei_sottosistemi.docx
+++ b/SDD/SDD_3_Servizi_dei_sottosistemi.docx
@@ -74,57 +74,64 @@
           <w:numId w:val="2"/>
         </w:numPr>
         <w:rPr>
+          <w:b/>
           <w:sz w:val="40"/>
           <w:szCs w:val="40"/>
         </w:rPr>
       </w:pPr>
       <w:r>
         <w:rPr>
+          <w:b/>
           <w:sz w:val="32"/>
           <w:szCs w:val="32"/>
         </w:rPr>
-        <w:t>SS_</w:t>
-      </w:r>
-      <w:r>
-        <w:rPr>
-          <w:sz w:val="32"/>
-          <w:szCs w:val="32"/>
-        </w:rPr>
-        <w:t>ACC – Gestione account</w:t>
+        <w:t>SS_ACC – Gestione account</w:t>
       </w:r>
     </w:p>
     <w:tbl>
       <w:tblPr>
-        <w:tblStyle w:val="Grigliatabella"/>
-        <w:tblW w:w="0" w:type="auto"/>
-        <w:jc w:val="center"/>
-        <w:tblLook w:val="04A0" w:firstRow="1" w:lastRow="0" w:firstColumn="1" w:lastColumn="0" w:noHBand="0" w:noVBand="1"/>
+        <w:tblW w:w="9675" w:type="dxa"/>
+        <w:tblInd w:w="55" w:type="dxa"/>
+        <w:tblBorders>
+          <w:top w:val="single" w:sz="8" w:space="0" w:color="000000"/>
+          <w:left w:val="single" w:sz="8" w:space="0" w:color="000000"/>
+          <w:bottom w:val="single" w:sz="8" w:space="0" w:color="000000"/>
+          <w:right w:val="single" w:sz="8" w:space="0" w:color="000000"/>
+          <w:insideH w:val="single" w:sz="8" w:space="0" w:color="000000"/>
+          <w:insideV w:val="single" w:sz="8" w:space="0" w:color="000000"/>
+        </w:tblBorders>
+        <w:tblLayout w:type="fixed"/>
+        <w:tblLook w:val="0600" w:firstRow="0" w:lastRow="0" w:firstColumn="0" w:lastColumn="0" w:noHBand="1" w:noVBand="1"/>
       </w:tblPr>
       <w:tblGrid>
-        <w:gridCol w:w="3274"/>
-        <w:gridCol w:w="6354"/>
+        <w:gridCol w:w="3285"/>
+        <w:gridCol w:w="6390"/>
       </w:tblGrid>
       <w:tr>
-        <w:trPr>
-          <w:trHeight w:val="441"/>
-          <w:jc w:val="center"/>
-        </w:trPr>
-        <w:tc>
-          <w:tcPr>
-            <w:tcW w:w="2754" w:type="dxa"/>
-            <w:shd w:val="clear" w:color="auto" w:fill="8EAADB" w:themeFill="accent1" w:themeFillTint="99"/>
-          </w:tcPr>
-          <w:p>
-            <w:pPr>
-              <w:rPr>
-                <w:sz w:val="28"/>
-                <w:szCs w:val="28"/>
-              </w:rPr>
-            </w:pPr>
-            <w:r>
-              <w:rPr>
-                <w:sz w:val="28"/>
-                <w:szCs w:val="28"/>
+        <w:tc>
+          <w:tcPr>
+            <w:tcW w:w="3285" w:type="dxa"/>
+            <w:shd w:val="clear" w:color="auto" w:fill="4A86E8"/>
+            <w:tcMar>
+              <w:top w:w="100" w:type="dxa"/>
+              <w:left w:w="100" w:type="dxa"/>
+              <w:bottom w:w="100" w:type="dxa"/>
+              <w:right w:w="100" w:type="dxa"/>
+            </w:tcMar>
+          </w:tcPr>
+          <w:p>
+            <w:pPr>
+              <w:widowControl w:val="0"/>
+              <w:spacing w:line="240" w:lineRule="auto"/>
+              <w:rPr>
+                <w:rFonts w:ascii="Calibri" w:eastAsia="Calibri" w:hAnsi="Calibri" w:cs="Calibri"/>
+                <w:b/>
+              </w:rPr>
+            </w:pPr>
+            <w:r>
+              <w:rPr>
+                <w:rFonts w:ascii="Calibri" w:eastAsia="Calibri" w:hAnsi="Calibri" w:cs="Calibri"/>
+                <w:b/>
               </w:rPr>
               <w:t>Sottosistema</w:t>
             </w:r>
@@ -132,448 +139,285 @@
         </w:tc>
         <w:tc>
           <w:tcPr>
-            <w:tcW w:w="6514" w:type="dxa"/>
-            <w:shd w:val="clear" w:color="auto" w:fill="8EAADB" w:themeFill="accent1" w:themeFillTint="99"/>
-          </w:tcPr>
-          <w:p>
-            <w:pPr>
-              <w:rPr>
-                <w:sz w:val="28"/>
-                <w:szCs w:val="28"/>
-              </w:rPr>
-            </w:pPr>
-            <w:r>
-              <w:rPr>
-                <w:sz w:val="28"/>
-                <w:szCs w:val="28"/>
+            <w:tcW w:w="6390" w:type="dxa"/>
+            <w:shd w:val="clear" w:color="auto" w:fill="4A86E8"/>
+            <w:tcMar>
+              <w:top w:w="100" w:type="dxa"/>
+              <w:left w:w="100" w:type="dxa"/>
+              <w:bottom w:w="100" w:type="dxa"/>
+              <w:right w:w="100" w:type="dxa"/>
+            </w:tcMar>
+          </w:tcPr>
+          <w:p>
+            <w:pPr>
+              <w:widowControl w:val="0"/>
+              <w:spacing w:line="240" w:lineRule="auto"/>
+              <w:rPr>
+                <w:rFonts w:ascii="Calibri" w:eastAsia="Calibri" w:hAnsi="Calibri" w:cs="Calibri"/>
+                <w:b/>
+              </w:rPr>
+            </w:pPr>
+            <w:r>
+              <w:rPr>
+                <w:rFonts w:ascii="Calibri" w:eastAsia="Calibri" w:hAnsi="Calibri" w:cs="Calibri"/>
+                <w:b/>
               </w:rPr>
               <w:t>Descrizione</w:t>
+            </w:r>
+          </w:p>
+        </w:tc>
+      </w:tr>
+      <w:tr>
+        <w:tc>
+          <w:tcPr>
+            <w:tcW w:w="3285" w:type="dxa"/>
+            <w:shd w:val="clear" w:color="auto" w:fill="FFFFFF"/>
+            <w:tcMar>
+              <w:top w:w="100" w:type="dxa"/>
+              <w:left w:w="100" w:type="dxa"/>
+              <w:bottom w:w="100" w:type="dxa"/>
+              <w:right w:w="100" w:type="dxa"/>
+            </w:tcMar>
+          </w:tcPr>
+          <w:p>
+            <w:pPr>
+              <w:rPr>
+                <w:rFonts w:ascii="Calibri" w:eastAsia="Calibri" w:hAnsi="Calibri" w:cs="Calibri"/>
+                <w:sz w:val="24"/>
+              </w:rPr>
+            </w:pPr>
+            <w:r>
+              <w:rPr>
+                <w:sz w:val="24"/>
+                <w:szCs w:val="32"/>
+              </w:rPr>
+              <w:t>Gestione Vendita Foto</w:t>
+            </w:r>
+          </w:p>
+        </w:tc>
+        <w:tc>
+          <w:tcPr>
+            <w:tcW w:w="6390" w:type="dxa"/>
+            <w:shd w:val="clear" w:color="auto" w:fill="FFFFFF"/>
+            <w:tcMar>
+              <w:top w:w="100" w:type="dxa"/>
+              <w:left w:w="100" w:type="dxa"/>
+              <w:bottom w:w="100" w:type="dxa"/>
+              <w:right w:w="100" w:type="dxa"/>
+            </w:tcMar>
+          </w:tcPr>
+          <w:p>
+            <w:pPr>
+              <w:widowControl w:val="0"/>
+              <w:spacing w:line="240" w:lineRule="auto"/>
+              <w:rPr>
+                <w:rFonts w:ascii="Calibri" w:eastAsia="Calibri" w:hAnsi="Calibri" w:cs="Calibri"/>
+              </w:rPr>
+            </w:pPr>
+            <w:r>
+              <w:rPr>
+                <w:rFonts w:ascii="Calibri" w:eastAsia="Calibri" w:hAnsi="Calibri" w:cs="Calibri"/>
+              </w:rPr>
+              <w:t>Gestisce le operazioni riguardanti la gestione dell’account di un utente del sistema</w:t>
+            </w:r>
+          </w:p>
+        </w:tc>
+      </w:tr>
+      <w:tr>
+        <w:tc>
+          <w:tcPr>
+            <w:tcW w:w="3285" w:type="dxa"/>
+            <w:shd w:val="clear" w:color="auto" w:fill="4A86E8"/>
+            <w:tcMar>
+              <w:top w:w="100" w:type="dxa"/>
+              <w:left w:w="100" w:type="dxa"/>
+              <w:bottom w:w="100" w:type="dxa"/>
+              <w:right w:w="100" w:type="dxa"/>
+            </w:tcMar>
+          </w:tcPr>
+          <w:p>
+            <w:pPr>
+              <w:widowControl w:val="0"/>
+              <w:spacing w:line="240" w:lineRule="auto"/>
+              <w:rPr>
+                <w:rFonts w:ascii="Calibri" w:eastAsia="Calibri" w:hAnsi="Calibri" w:cs="Calibri"/>
+                <w:b/>
+              </w:rPr>
+            </w:pPr>
+            <w:r>
+              <w:rPr>
+                <w:rFonts w:ascii="Calibri" w:eastAsia="Calibri" w:hAnsi="Calibri" w:cs="Calibri"/>
+                <w:b/>
+              </w:rPr>
+              <w:t>Servizio</w:t>
+            </w:r>
+          </w:p>
+        </w:tc>
+        <w:tc>
+          <w:tcPr>
+            <w:tcW w:w="6390" w:type="dxa"/>
+            <w:shd w:val="clear" w:color="auto" w:fill="4A86E8"/>
+            <w:tcMar>
+              <w:top w:w="100" w:type="dxa"/>
+              <w:left w:w="100" w:type="dxa"/>
+              <w:bottom w:w="100" w:type="dxa"/>
+              <w:right w:w="100" w:type="dxa"/>
+            </w:tcMar>
+          </w:tcPr>
+          <w:p>
+            <w:pPr>
+              <w:widowControl w:val="0"/>
+              <w:spacing w:line="240" w:lineRule="auto"/>
+              <w:rPr>
+                <w:rFonts w:ascii="Calibri" w:eastAsia="Calibri" w:hAnsi="Calibri" w:cs="Calibri"/>
+                <w:b/>
+              </w:rPr>
+            </w:pPr>
+            <w:r>
+              <w:rPr>
+                <w:rFonts w:ascii="Calibri" w:eastAsia="Calibri" w:hAnsi="Calibri" w:cs="Calibri"/>
+                <w:b/>
+              </w:rPr>
+              <w:t>Descrizione</w:t>
+            </w:r>
+          </w:p>
+        </w:tc>
+      </w:tr>
+      <w:tr>
+        <w:tc>
+          <w:tcPr>
+            <w:tcW w:w="3285" w:type="dxa"/>
+            <w:shd w:val="clear" w:color="auto" w:fill="auto"/>
+            <w:tcMar>
+              <w:top w:w="100" w:type="dxa"/>
+              <w:left w:w="100" w:type="dxa"/>
+              <w:bottom w:w="100" w:type="dxa"/>
+              <w:right w:w="100" w:type="dxa"/>
+            </w:tcMar>
+          </w:tcPr>
+          <w:p>
+            <w:pPr>
+              <w:rPr>
+                <w:szCs w:val="40"/>
+              </w:rPr>
+            </w:pPr>
+            <w:proofErr w:type="spellStart"/>
+            <w:r>
+              <w:rPr>
+                <w:szCs w:val="32"/>
+              </w:rPr>
+              <w:t>VendiFoto</w:t>
+            </w:r>
+            <w:proofErr w:type="spellEnd"/>
+            <w:r>
+              <w:rPr>
+                <w:szCs w:val="32"/>
+              </w:rPr>
+              <w:t>()</w:t>
+            </w:r>
+          </w:p>
+        </w:tc>
+        <w:tc>
+          <w:tcPr>
+            <w:tcW w:w="6390" w:type="dxa"/>
+            <w:shd w:val="clear" w:color="auto" w:fill="auto"/>
+            <w:tcMar>
+              <w:top w:w="100" w:type="dxa"/>
+              <w:left w:w="100" w:type="dxa"/>
+              <w:bottom w:w="100" w:type="dxa"/>
+              <w:right w:w="100" w:type="dxa"/>
+            </w:tcMar>
+          </w:tcPr>
+          <w:p>
+            <w:pPr>
+              <w:rPr>
+                <w:szCs w:val="40"/>
+              </w:rPr>
+            </w:pPr>
+            <w:r>
+              <w:rPr>
+                <w:szCs w:val="32"/>
+              </w:rPr>
+              <w:t>Permette ad un Artista di vendere una foto</w:t>
             </w:r>
           </w:p>
         </w:tc>
       </w:tr>
       <w:tr>
         <w:trPr>
-          <w:trHeight w:val="843"/>
-          <w:jc w:val="center"/>
+          <w:trHeight w:val="720"/>
         </w:trPr>
         <w:tc>
           <w:tcPr>
-            <w:tcW w:w="2754" w:type="dxa"/>
-          </w:tcPr>
-          <w:p>
-            <w:pPr>
-              <w:rPr>
-                <w:sz w:val="28"/>
+            <w:tcW w:w="3285" w:type="dxa"/>
+            <w:shd w:val="clear" w:color="auto" w:fill="auto"/>
+            <w:tcMar>
+              <w:top w:w="100" w:type="dxa"/>
+              <w:left w:w="100" w:type="dxa"/>
+              <w:bottom w:w="100" w:type="dxa"/>
+              <w:right w:w="100" w:type="dxa"/>
+            </w:tcMar>
+          </w:tcPr>
+          <w:p>
+            <w:pPr>
+              <w:rPr>
+                <w:szCs w:val="40"/>
+              </w:rPr>
+            </w:pPr>
+            <w:proofErr w:type="spellStart"/>
+            <w:r>
+              <w:rPr>
+                <w:szCs w:val="32"/>
+              </w:rPr>
+              <w:t>RimuoviFotoVendita</w:t>
+            </w:r>
+            <w:proofErr w:type="spellEnd"/>
+            <w:r>
+              <w:rPr>
+                <w:szCs w:val="32"/>
+              </w:rPr>
+              <w:t>()</w:t>
+            </w:r>
+          </w:p>
+        </w:tc>
+        <w:tc>
+          <w:tcPr>
+            <w:tcW w:w="6390" w:type="dxa"/>
+            <w:shd w:val="clear" w:color="auto" w:fill="auto"/>
+            <w:tcMar>
+              <w:top w:w="100" w:type="dxa"/>
+              <w:left w:w="100" w:type="dxa"/>
+              <w:bottom w:w="100" w:type="dxa"/>
+              <w:right w:w="100" w:type="dxa"/>
+            </w:tcMar>
+          </w:tcPr>
+          <w:p>
+            <w:pPr>
+              <w:rPr>
+                <w:szCs w:val="40"/>
+              </w:rPr>
+            </w:pPr>
+            <w:r>
+              <w:rPr>
                 <w:szCs w:val="28"/>
               </w:rPr>
-            </w:pPr>
-            <w:r>
-              <w:rPr>
-                <w:sz w:val="28"/>
-                <w:szCs w:val="28"/>
-              </w:rPr>
-              <w:t>Gestione account</w:t>
-            </w:r>
-          </w:p>
-        </w:tc>
-        <w:tc>
-          <w:tcPr>
-            <w:tcW w:w="6514" w:type="dxa"/>
-          </w:tcPr>
-          <w:p>
-            <w:pPr>
-              <w:rPr>
-                <w:sz w:val="28"/>
-                <w:szCs w:val="28"/>
-              </w:rPr>
-            </w:pPr>
-            <w:r>
-              <w:rPr>
-                <w:sz w:val="28"/>
-                <w:szCs w:val="28"/>
-              </w:rPr>
-              <w:t>Gestisce le operazioni riguardanti la gestione dell’account di un utente del sistema</w:t>
-            </w:r>
-          </w:p>
-        </w:tc>
-      </w:tr>
-      <w:tr>
-        <w:trPr>
-          <w:trHeight w:val="415"/>
-          <w:jc w:val="center"/>
-        </w:trPr>
-        <w:tc>
-          <w:tcPr>
-            <w:tcW w:w="2754" w:type="dxa"/>
-            <w:shd w:val="clear" w:color="auto" w:fill="8EAADB" w:themeFill="accent1" w:themeFillTint="99"/>
-          </w:tcPr>
-          <w:p>
-            <w:pPr>
-              <w:rPr>
-                <w:sz w:val="28"/>
-                <w:szCs w:val="40"/>
-              </w:rPr>
-            </w:pPr>
-            <w:r>
-              <w:rPr>
-                <w:sz w:val="28"/>
-                <w:szCs w:val="40"/>
-              </w:rPr>
-              <w:t>Servizio</w:t>
-            </w:r>
-          </w:p>
-        </w:tc>
-        <w:tc>
-          <w:tcPr>
-            <w:tcW w:w="6514" w:type="dxa"/>
-            <w:shd w:val="clear" w:color="auto" w:fill="8EAADB" w:themeFill="accent1" w:themeFillTint="99"/>
-          </w:tcPr>
-          <w:p>
-            <w:pPr>
-              <w:rPr>
-                <w:sz w:val="28"/>
-                <w:szCs w:val="40"/>
-              </w:rPr>
-            </w:pPr>
-            <w:r>
-              <w:rPr>
-                <w:sz w:val="28"/>
-                <w:szCs w:val="40"/>
-              </w:rPr>
-              <w:t>Descrizione</w:t>
-            </w:r>
-          </w:p>
-        </w:tc>
-      </w:tr>
-      <w:tr>
-        <w:trPr>
-          <w:trHeight w:val="775"/>
-          <w:jc w:val="center"/>
-        </w:trPr>
-        <w:tc>
-          <w:tcPr>
-            <w:tcW w:w="2754" w:type="dxa"/>
-          </w:tcPr>
-          <w:p>
-            <w:pPr>
-              <w:rPr>
-                <w:sz w:val="28"/>
-                <w:szCs w:val="40"/>
-              </w:rPr>
-            </w:pPr>
-            <w:proofErr w:type="spellStart"/>
-            <w:proofErr w:type="gramStart"/>
-            <w:r>
-              <w:rPr>
-                <w:sz w:val="28"/>
-                <w:szCs w:val="40"/>
-              </w:rPr>
-              <w:t>CancellaAccount</w:t>
-            </w:r>
-            <w:proofErr w:type="spellEnd"/>
-            <w:r>
-              <w:rPr>
-                <w:sz w:val="28"/>
-                <w:szCs w:val="40"/>
-              </w:rPr>
-              <w:t>(</w:t>
-            </w:r>
-            <w:proofErr w:type="gramEnd"/>
-            <w:r>
-              <w:rPr>
-                <w:sz w:val="28"/>
-                <w:szCs w:val="40"/>
-              </w:rPr>
-              <w:t>)</w:t>
-            </w:r>
-          </w:p>
-        </w:tc>
-        <w:tc>
-          <w:tcPr>
-            <w:tcW w:w="6514" w:type="dxa"/>
-          </w:tcPr>
-          <w:p>
-            <w:pPr>
-              <w:rPr>
-                <w:sz w:val="28"/>
-                <w:szCs w:val="40"/>
-              </w:rPr>
-            </w:pPr>
-            <w:r>
-              <w:rPr>
-                <w:sz w:val="28"/>
-                <w:szCs w:val="40"/>
-              </w:rPr>
-              <w:t>Permette ad un utente registrato di cancellare l’account</w:t>
-            </w:r>
-          </w:p>
-        </w:tc>
-      </w:tr>
-      <w:tr>
-        <w:trPr>
-          <w:trHeight w:val="843"/>
-          <w:jc w:val="center"/>
-        </w:trPr>
-        <w:tc>
-          <w:tcPr>
-            <w:tcW w:w="2754" w:type="dxa"/>
-          </w:tcPr>
-          <w:p>
-            <w:pPr>
-              <w:rPr>
-                <w:sz w:val="28"/>
-                <w:szCs w:val="40"/>
-              </w:rPr>
-            </w:pPr>
-            <w:proofErr w:type="spellStart"/>
-            <w:proofErr w:type="gramStart"/>
-            <w:r>
-              <w:rPr>
-                <w:sz w:val="28"/>
-                <w:szCs w:val="40"/>
-              </w:rPr>
-              <w:t>VisualizzaDati</w:t>
-            </w:r>
-            <w:proofErr w:type="spellEnd"/>
-            <w:r>
-              <w:rPr>
-                <w:sz w:val="28"/>
-                <w:szCs w:val="40"/>
-              </w:rPr>
-              <w:t>(</w:t>
-            </w:r>
-            <w:proofErr w:type="gramEnd"/>
-            <w:r>
-              <w:rPr>
-                <w:sz w:val="28"/>
-                <w:szCs w:val="40"/>
-              </w:rPr>
-              <w:t>)</w:t>
-            </w:r>
-          </w:p>
-        </w:tc>
-        <w:tc>
-          <w:tcPr>
-            <w:tcW w:w="6514" w:type="dxa"/>
-          </w:tcPr>
-          <w:p>
-            <w:pPr>
-              <w:rPr>
-                <w:sz w:val="28"/>
-                <w:szCs w:val="40"/>
-              </w:rPr>
-            </w:pPr>
-            <w:r>
-              <w:rPr>
-                <w:sz w:val="28"/>
-                <w:szCs w:val="40"/>
-              </w:rPr>
-              <w:t>Permette ad un utente registrato di visualizzare le informazioni relative al proprio account.</w:t>
-            </w:r>
-          </w:p>
-        </w:tc>
-      </w:tr>
-      <w:tr>
-        <w:trPr>
-          <w:trHeight w:val="827"/>
-          <w:jc w:val="center"/>
-        </w:trPr>
-        <w:tc>
-          <w:tcPr>
-            <w:tcW w:w="2754" w:type="dxa"/>
-          </w:tcPr>
-          <w:p>
-            <w:pPr>
-              <w:rPr>
-                <w:sz w:val="28"/>
-                <w:szCs w:val="40"/>
-              </w:rPr>
-            </w:pPr>
-            <w:proofErr w:type="spellStart"/>
-            <w:proofErr w:type="gramStart"/>
-            <w:r>
-              <w:rPr>
-                <w:sz w:val="28"/>
-                <w:szCs w:val="40"/>
-              </w:rPr>
-              <w:t>ModificaDati</w:t>
-            </w:r>
-            <w:proofErr w:type="spellEnd"/>
-            <w:r>
-              <w:rPr>
-                <w:sz w:val="28"/>
-                <w:szCs w:val="40"/>
-              </w:rPr>
-              <w:t>(</w:t>
-            </w:r>
-            <w:proofErr w:type="gramEnd"/>
-            <w:r>
-              <w:rPr>
-                <w:sz w:val="28"/>
-                <w:szCs w:val="40"/>
-              </w:rPr>
-              <w:t>)</w:t>
-            </w:r>
-          </w:p>
-        </w:tc>
-        <w:tc>
-          <w:tcPr>
-            <w:tcW w:w="6514" w:type="dxa"/>
-          </w:tcPr>
-          <w:p>
-            <w:pPr>
-              <w:rPr>
-                <w:sz w:val="28"/>
-                <w:szCs w:val="40"/>
-              </w:rPr>
-            </w:pPr>
-            <w:r>
-              <w:rPr>
-                <w:sz w:val="28"/>
-                <w:szCs w:val="40"/>
-              </w:rPr>
-              <w:t>Permette ad un utente registrato di modificare le informazioni</w:t>
-            </w:r>
-          </w:p>
-        </w:tc>
-      </w:tr>
-      <w:tr>
-        <w:trPr>
-          <w:trHeight w:val="853"/>
-          <w:jc w:val="center"/>
-        </w:trPr>
-        <w:tc>
-          <w:tcPr>
-            <w:tcW w:w="2754" w:type="dxa"/>
-          </w:tcPr>
-          <w:p>
-            <w:pPr>
-              <w:rPr>
-                <w:sz w:val="28"/>
-                <w:szCs w:val="40"/>
-              </w:rPr>
-            </w:pPr>
-            <w:proofErr w:type="spellStart"/>
-            <w:proofErr w:type="gramStart"/>
-            <w:r>
-              <w:rPr>
-                <w:sz w:val="28"/>
-                <w:szCs w:val="40"/>
-              </w:rPr>
-              <w:t>VisualizzaAcquisti</w:t>
-            </w:r>
-            <w:proofErr w:type="spellEnd"/>
-            <w:r>
-              <w:rPr>
-                <w:sz w:val="28"/>
-                <w:szCs w:val="40"/>
-              </w:rPr>
-              <w:t>(</w:t>
-            </w:r>
-            <w:proofErr w:type="gramEnd"/>
-            <w:r>
-              <w:rPr>
-                <w:sz w:val="28"/>
-                <w:szCs w:val="40"/>
-              </w:rPr>
-              <w:t>)</w:t>
-            </w:r>
-          </w:p>
-        </w:tc>
-        <w:tc>
-          <w:tcPr>
-            <w:tcW w:w="6514" w:type="dxa"/>
-          </w:tcPr>
-          <w:p>
-            <w:pPr>
-              <w:rPr>
-                <w:sz w:val="28"/>
-                <w:szCs w:val="40"/>
-              </w:rPr>
-            </w:pPr>
-            <w:r>
-              <w:rPr>
-                <w:sz w:val="28"/>
-                <w:szCs w:val="40"/>
-              </w:rPr>
-              <w:t>Permette ad un utente registrato di visualizzare i propri acquisti</w:t>
-            </w:r>
-          </w:p>
-        </w:tc>
-      </w:tr>
-      <w:tr>
-        <w:trPr>
-          <w:trHeight w:val="837"/>
-          <w:jc w:val="center"/>
-        </w:trPr>
-        <w:tc>
-          <w:tcPr>
-            <w:tcW w:w="2754" w:type="dxa"/>
-          </w:tcPr>
-          <w:p>
-            <w:pPr>
-              <w:rPr>
-                <w:sz w:val="28"/>
-                <w:szCs w:val="40"/>
-              </w:rPr>
-            </w:pPr>
-            <w:proofErr w:type="spellStart"/>
-            <w:proofErr w:type="gramStart"/>
-            <w:r>
-              <w:rPr>
-                <w:sz w:val="28"/>
-                <w:szCs w:val="40"/>
-              </w:rPr>
-              <w:t>DownloadFotoAcquistate</w:t>
-            </w:r>
-            <w:proofErr w:type="spellEnd"/>
-            <w:r>
-              <w:rPr>
-                <w:sz w:val="28"/>
-                <w:szCs w:val="40"/>
-              </w:rPr>
-              <w:t>(</w:t>
-            </w:r>
-            <w:proofErr w:type="gramEnd"/>
-            <w:r>
-              <w:rPr>
-                <w:sz w:val="28"/>
-                <w:szCs w:val="40"/>
-              </w:rPr>
-              <w:t>)</w:t>
-            </w:r>
-          </w:p>
-        </w:tc>
-        <w:tc>
-          <w:tcPr>
-            <w:tcW w:w="6514" w:type="dxa"/>
-          </w:tcPr>
-          <w:p>
-            <w:pPr>
-              <w:rPr>
-                <w:sz w:val="28"/>
-                <w:szCs w:val="40"/>
-              </w:rPr>
-            </w:pPr>
-            <w:r>
-              <w:rPr>
-                <w:sz w:val="28"/>
-                <w:szCs w:val="40"/>
-              </w:rPr>
-              <w:t>Permette ad un utente regist</w:t>
-            </w:r>
-            <w:r>
-              <w:rPr>
-                <w:sz w:val="28"/>
-                <w:szCs w:val="40"/>
-              </w:rPr>
-              <w:t>rato di scaricare le foto acquistate</w:t>
+              <w:t>Permette ad un Artista di rimuovere una foto in vendita.</w:t>
             </w:r>
           </w:p>
         </w:tc>
       </w:tr>
     </w:tbl>
+    <w:p>
+      <w:pPr>
+        <w:rPr>
+          <w:b/>
+          <w:sz w:val="40"/>
+          <w:szCs w:val="40"/>
+        </w:rPr>
+      </w:pPr>
+      <w:bookmarkStart w:id="0" w:name="_GoBack"/>
+      <w:bookmarkEnd w:id="0"/>
+    </w:p>
     <w:p>
       <w:pPr>
         <w:pStyle w:val="Paragrafoelenco"/>
@@ -638,49 +482,65 @@
           <w:numId w:val="3"/>
         </w:numPr>
         <w:rPr>
+          <w:b/>
           <w:sz w:val="32"/>
           <w:szCs w:val="32"/>
         </w:rPr>
       </w:pPr>
       <w:r>
         <w:rPr>
+          <w:b/>
           <w:sz w:val="32"/>
           <w:szCs w:val="32"/>
         </w:rPr>
         <w:t>SS_FOT – Gestione Vendita Foto</w:t>
       </w:r>
+      <w:bookmarkStart w:id="1" w:name="_Hlk535940165"/>
     </w:p>
     <w:tbl>
       <w:tblPr>
-        <w:tblStyle w:val="Grigliatabella"/>
-        <w:tblW w:w="0" w:type="auto"/>
-        <w:tblInd w:w="-5" w:type="dxa"/>
-        <w:tblLook w:val="04A0" w:firstRow="1" w:lastRow="0" w:firstColumn="1" w:lastColumn="0" w:noHBand="0" w:noVBand="1"/>
+        <w:tblW w:w="9675" w:type="dxa"/>
+        <w:tblInd w:w="55" w:type="dxa"/>
+        <w:tblBorders>
+          <w:top w:val="single" w:sz="8" w:space="0" w:color="000000"/>
+          <w:left w:val="single" w:sz="8" w:space="0" w:color="000000"/>
+          <w:bottom w:val="single" w:sz="8" w:space="0" w:color="000000"/>
+          <w:right w:val="single" w:sz="8" w:space="0" w:color="000000"/>
+          <w:insideH w:val="single" w:sz="8" w:space="0" w:color="000000"/>
+          <w:insideV w:val="single" w:sz="8" w:space="0" w:color="000000"/>
+        </w:tblBorders>
+        <w:tblLayout w:type="fixed"/>
+        <w:tblLook w:val="0600" w:firstRow="0" w:lastRow="0" w:firstColumn="0" w:lastColumn="0" w:noHBand="1" w:noVBand="1"/>
       </w:tblPr>
       <w:tblGrid>
-        <w:gridCol w:w="3261"/>
-        <w:gridCol w:w="6365"/>
+        <w:gridCol w:w="3285"/>
+        <w:gridCol w:w="6390"/>
       </w:tblGrid>
       <w:tr>
-        <w:trPr>
-          <w:trHeight w:val="461"/>
-        </w:trPr>
-        <w:tc>
-          <w:tcPr>
-            <w:tcW w:w="3261" w:type="dxa"/>
-            <w:shd w:val="clear" w:color="auto" w:fill="8EAADB" w:themeFill="accent1" w:themeFillTint="99"/>
-          </w:tcPr>
-          <w:p>
-            <w:pPr>
-              <w:rPr>
-                <w:sz w:val="28"/>
-                <w:szCs w:val="32"/>
-              </w:rPr>
-            </w:pPr>
-            <w:r>
-              <w:rPr>
-                <w:sz w:val="28"/>
-                <w:szCs w:val="32"/>
+        <w:tc>
+          <w:tcPr>
+            <w:tcW w:w="3285" w:type="dxa"/>
+            <w:shd w:val="clear" w:color="auto" w:fill="4A86E8"/>
+            <w:tcMar>
+              <w:top w:w="100" w:type="dxa"/>
+              <w:left w:w="100" w:type="dxa"/>
+              <w:bottom w:w="100" w:type="dxa"/>
+              <w:right w:w="100" w:type="dxa"/>
+            </w:tcMar>
+          </w:tcPr>
+          <w:p>
+            <w:pPr>
+              <w:widowControl w:val="0"/>
+              <w:spacing w:line="240" w:lineRule="auto"/>
+              <w:rPr>
+                <w:rFonts w:ascii="Calibri" w:eastAsia="Calibri" w:hAnsi="Calibri" w:cs="Calibri"/>
+                <w:b/>
+              </w:rPr>
+            </w:pPr>
+            <w:r>
+              <w:rPr>
+                <w:rFonts w:ascii="Calibri" w:eastAsia="Calibri" w:hAnsi="Calibri" w:cs="Calibri"/>
+                <w:b/>
               </w:rPr>
               <w:t>Sottosistema</w:t>
             </w:r>
@@ -688,254 +548,490 @@
         </w:tc>
         <w:tc>
           <w:tcPr>
-            <w:tcW w:w="6365" w:type="dxa"/>
-            <w:shd w:val="clear" w:color="auto" w:fill="8EAADB" w:themeFill="accent1" w:themeFillTint="99"/>
-          </w:tcPr>
-          <w:p>
-            <w:pPr>
-              <w:rPr>
-                <w:sz w:val="28"/>
-                <w:szCs w:val="32"/>
-              </w:rPr>
-            </w:pPr>
-            <w:r>
-              <w:rPr>
-                <w:sz w:val="28"/>
-                <w:szCs w:val="32"/>
+            <w:tcW w:w="6390" w:type="dxa"/>
+            <w:shd w:val="clear" w:color="auto" w:fill="4A86E8"/>
+            <w:tcMar>
+              <w:top w:w="100" w:type="dxa"/>
+              <w:left w:w="100" w:type="dxa"/>
+              <w:bottom w:w="100" w:type="dxa"/>
+              <w:right w:w="100" w:type="dxa"/>
+            </w:tcMar>
+          </w:tcPr>
+          <w:p>
+            <w:pPr>
+              <w:widowControl w:val="0"/>
+              <w:spacing w:line="240" w:lineRule="auto"/>
+              <w:rPr>
+                <w:rFonts w:ascii="Calibri" w:eastAsia="Calibri" w:hAnsi="Calibri" w:cs="Calibri"/>
+                <w:b/>
+              </w:rPr>
+            </w:pPr>
+            <w:r>
+              <w:rPr>
+                <w:rFonts w:ascii="Calibri" w:eastAsia="Calibri" w:hAnsi="Calibri" w:cs="Calibri"/>
+                <w:b/>
               </w:rPr>
               <w:t>Descrizione</w:t>
+            </w:r>
+          </w:p>
+        </w:tc>
+      </w:tr>
+      <w:tr>
+        <w:tc>
+          <w:tcPr>
+            <w:tcW w:w="3285" w:type="dxa"/>
+            <w:shd w:val="clear" w:color="auto" w:fill="FFFFFF"/>
+            <w:tcMar>
+              <w:top w:w="100" w:type="dxa"/>
+              <w:left w:w="100" w:type="dxa"/>
+              <w:bottom w:w="100" w:type="dxa"/>
+              <w:right w:w="100" w:type="dxa"/>
+            </w:tcMar>
+          </w:tcPr>
+          <w:p>
+            <w:pPr>
+              <w:rPr>
+                <w:rFonts w:ascii="Calibri" w:eastAsia="Calibri" w:hAnsi="Calibri" w:cs="Calibri"/>
+              </w:rPr>
+            </w:pPr>
+            <w:r>
+              <w:rPr>
+                <w:sz w:val="24"/>
+                <w:szCs w:val="28"/>
+              </w:rPr>
+              <w:t>Gestione account</w:t>
+            </w:r>
+          </w:p>
+        </w:tc>
+        <w:tc>
+          <w:tcPr>
+            <w:tcW w:w="6390" w:type="dxa"/>
+            <w:shd w:val="clear" w:color="auto" w:fill="FFFFFF"/>
+            <w:tcMar>
+              <w:top w:w="100" w:type="dxa"/>
+              <w:left w:w="100" w:type="dxa"/>
+              <w:bottom w:w="100" w:type="dxa"/>
+              <w:right w:w="100" w:type="dxa"/>
+            </w:tcMar>
+          </w:tcPr>
+          <w:p>
+            <w:pPr>
+              <w:widowControl w:val="0"/>
+              <w:spacing w:line="240" w:lineRule="auto"/>
+              <w:rPr>
+                <w:rFonts w:ascii="Calibri" w:eastAsia="Calibri" w:hAnsi="Calibri" w:cs="Calibri"/>
+              </w:rPr>
+            </w:pPr>
+            <w:r>
+              <w:rPr>
+                <w:rFonts w:ascii="Calibri" w:eastAsia="Calibri" w:hAnsi="Calibri" w:cs="Calibri"/>
+              </w:rPr>
+              <w:t>Gestisce le operazioni riguardanti la gestione dell’account di un utente del sistema</w:t>
+            </w:r>
+          </w:p>
+        </w:tc>
+      </w:tr>
+      <w:tr>
+        <w:tc>
+          <w:tcPr>
+            <w:tcW w:w="3285" w:type="dxa"/>
+            <w:shd w:val="clear" w:color="auto" w:fill="4A86E8"/>
+            <w:tcMar>
+              <w:top w:w="100" w:type="dxa"/>
+              <w:left w:w="100" w:type="dxa"/>
+              <w:bottom w:w="100" w:type="dxa"/>
+              <w:right w:w="100" w:type="dxa"/>
+            </w:tcMar>
+          </w:tcPr>
+          <w:p>
+            <w:pPr>
+              <w:widowControl w:val="0"/>
+              <w:spacing w:line="240" w:lineRule="auto"/>
+              <w:rPr>
+                <w:rFonts w:ascii="Calibri" w:eastAsia="Calibri" w:hAnsi="Calibri" w:cs="Calibri"/>
+                <w:b/>
+              </w:rPr>
+            </w:pPr>
+            <w:r>
+              <w:rPr>
+                <w:rFonts w:ascii="Calibri" w:eastAsia="Calibri" w:hAnsi="Calibri" w:cs="Calibri"/>
+                <w:b/>
+              </w:rPr>
+              <w:t>Servizio</w:t>
+            </w:r>
+          </w:p>
+        </w:tc>
+        <w:tc>
+          <w:tcPr>
+            <w:tcW w:w="6390" w:type="dxa"/>
+            <w:shd w:val="clear" w:color="auto" w:fill="4A86E8"/>
+            <w:tcMar>
+              <w:top w:w="100" w:type="dxa"/>
+              <w:left w:w="100" w:type="dxa"/>
+              <w:bottom w:w="100" w:type="dxa"/>
+              <w:right w:w="100" w:type="dxa"/>
+            </w:tcMar>
+          </w:tcPr>
+          <w:p>
+            <w:pPr>
+              <w:widowControl w:val="0"/>
+              <w:spacing w:line="240" w:lineRule="auto"/>
+              <w:rPr>
+                <w:rFonts w:ascii="Calibri" w:eastAsia="Calibri" w:hAnsi="Calibri" w:cs="Calibri"/>
+                <w:b/>
+              </w:rPr>
+            </w:pPr>
+            <w:r>
+              <w:rPr>
+                <w:rFonts w:ascii="Calibri" w:eastAsia="Calibri" w:hAnsi="Calibri" w:cs="Calibri"/>
+                <w:b/>
+              </w:rPr>
+              <w:t>Descrizione</w:t>
+            </w:r>
+          </w:p>
+        </w:tc>
+      </w:tr>
+      <w:tr>
+        <w:tc>
+          <w:tcPr>
+            <w:tcW w:w="3285" w:type="dxa"/>
+            <w:shd w:val="clear" w:color="auto" w:fill="auto"/>
+            <w:tcMar>
+              <w:top w:w="100" w:type="dxa"/>
+              <w:left w:w="100" w:type="dxa"/>
+              <w:bottom w:w="100" w:type="dxa"/>
+              <w:right w:w="100" w:type="dxa"/>
+            </w:tcMar>
+          </w:tcPr>
+          <w:p>
+            <w:pPr>
+              <w:rPr>
+                <w:szCs w:val="40"/>
+              </w:rPr>
+            </w:pPr>
+            <w:proofErr w:type="spellStart"/>
+            <w:r>
+              <w:rPr>
+                <w:szCs w:val="40"/>
+              </w:rPr>
+              <w:t>CancellaAccount</w:t>
+            </w:r>
+            <w:proofErr w:type="spellEnd"/>
+            <w:r>
+              <w:rPr>
+                <w:szCs w:val="40"/>
+              </w:rPr>
+              <w:t>()</w:t>
+            </w:r>
+          </w:p>
+        </w:tc>
+        <w:tc>
+          <w:tcPr>
+            <w:tcW w:w="6390" w:type="dxa"/>
+            <w:shd w:val="clear" w:color="auto" w:fill="auto"/>
+            <w:tcMar>
+              <w:top w:w="100" w:type="dxa"/>
+              <w:left w:w="100" w:type="dxa"/>
+              <w:bottom w:w="100" w:type="dxa"/>
+              <w:right w:w="100" w:type="dxa"/>
+            </w:tcMar>
+          </w:tcPr>
+          <w:p>
+            <w:pPr>
+              <w:rPr>
+                <w:szCs w:val="40"/>
+              </w:rPr>
+            </w:pPr>
+            <w:r>
+              <w:rPr>
+                <w:szCs w:val="40"/>
+              </w:rPr>
+              <w:t>Permette ad un utente registrato di cancellare l’account</w:t>
             </w:r>
           </w:p>
         </w:tc>
       </w:tr>
       <w:tr>
         <w:trPr>
-          <w:trHeight w:val="849"/>
+          <w:trHeight w:val="720"/>
         </w:trPr>
         <w:tc>
           <w:tcPr>
-            <w:tcW w:w="3261" w:type="dxa"/>
-          </w:tcPr>
-          <w:p>
-            <w:pPr>
-              <w:rPr>
-                <w:sz w:val="28"/>
-                <w:szCs w:val="32"/>
-              </w:rPr>
-            </w:pPr>
-            <w:r>
-              <w:rPr>
-                <w:sz w:val="28"/>
-                <w:szCs w:val="32"/>
-              </w:rPr>
-              <w:t>Gestione Vendita Foto</w:t>
-            </w:r>
-          </w:p>
-        </w:tc>
-        <w:tc>
-          <w:tcPr>
-            <w:tcW w:w="6365" w:type="dxa"/>
-          </w:tcPr>
-          <w:p>
-            <w:pPr>
-              <w:rPr>
-                <w:sz w:val="28"/>
-                <w:szCs w:val="32"/>
-              </w:rPr>
-            </w:pPr>
-            <w:r>
-              <w:rPr>
-                <w:sz w:val="28"/>
-                <w:szCs w:val="32"/>
-              </w:rPr>
-              <w:t>Gestisce le operazioni riguardanti la vendita di una foto</w:t>
+            <w:tcW w:w="3285" w:type="dxa"/>
+            <w:shd w:val="clear" w:color="auto" w:fill="auto"/>
+            <w:tcMar>
+              <w:top w:w="100" w:type="dxa"/>
+              <w:left w:w="100" w:type="dxa"/>
+              <w:bottom w:w="100" w:type="dxa"/>
+              <w:right w:w="100" w:type="dxa"/>
+            </w:tcMar>
+          </w:tcPr>
+          <w:p>
+            <w:pPr>
+              <w:rPr>
+                <w:szCs w:val="40"/>
+              </w:rPr>
+            </w:pPr>
+            <w:proofErr w:type="spellStart"/>
+            <w:r>
+              <w:rPr>
+                <w:szCs w:val="40"/>
+              </w:rPr>
+              <w:t>VisualizzaDati</w:t>
+            </w:r>
+            <w:proofErr w:type="spellEnd"/>
+            <w:r>
+              <w:rPr>
+                <w:szCs w:val="40"/>
+              </w:rPr>
+              <w:t>()</w:t>
+            </w:r>
+          </w:p>
+        </w:tc>
+        <w:tc>
+          <w:tcPr>
+            <w:tcW w:w="6390" w:type="dxa"/>
+            <w:shd w:val="clear" w:color="auto" w:fill="auto"/>
+            <w:tcMar>
+              <w:top w:w="100" w:type="dxa"/>
+              <w:left w:w="100" w:type="dxa"/>
+              <w:bottom w:w="100" w:type="dxa"/>
+              <w:right w:w="100" w:type="dxa"/>
+            </w:tcMar>
+          </w:tcPr>
+          <w:p>
+            <w:pPr>
+              <w:rPr>
+                <w:szCs w:val="40"/>
+              </w:rPr>
+            </w:pPr>
+            <w:r>
+              <w:rPr>
+                <w:szCs w:val="40"/>
+              </w:rPr>
+              <w:t>Permette ad un utente registrato di visualizzare le informazioni relative al proprio account.</w:t>
             </w:r>
           </w:p>
         </w:tc>
       </w:tr>
       <w:tr>
-        <w:trPr>
-          <w:trHeight w:val="396"/>
-        </w:trPr>
-        <w:tc>
-          <w:tcPr>
-            <w:tcW w:w="3261" w:type="dxa"/>
-            <w:shd w:val="clear" w:color="auto" w:fill="8EAADB" w:themeFill="accent1" w:themeFillTint="99"/>
-          </w:tcPr>
-          <w:p>
-            <w:pPr>
-              <w:rPr>
-                <w:sz w:val="28"/>
-                <w:szCs w:val="32"/>
-              </w:rPr>
-            </w:pPr>
-            <w:r>
-              <w:rPr>
-                <w:sz w:val="28"/>
-                <w:szCs w:val="32"/>
-              </w:rPr>
-              <w:t>Servizio</w:t>
-            </w:r>
-          </w:p>
-        </w:tc>
-        <w:tc>
-          <w:tcPr>
-            <w:tcW w:w="6365" w:type="dxa"/>
-            <w:shd w:val="clear" w:color="auto" w:fill="8EAADB" w:themeFill="accent1" w:themeFillTint="99"/>
-          </w:tcPr>
-          <w:p>
-            <w:pPr>
-              <w:rPr>
-                <w:sz w:val="28"/>
-                <w:szCs w:val="32"/>
-              </w:rPr>
-            </w:pPr>
-            <w:r>
-              <w:rPr>
-                <w:sz w:val="28"/>
-                <w:szCs w:val="32"/>
-              </w:rPr>
-              <w:t>Descrizi</w:t>
-            </w:r>
-            <w:bookmarkStart w:id="0" w:name="_GoBack"/>
-            <w:bookmarkEnd w:id="0"/>
-            <w:r>
-              <w:rPr>
-                <w:sz w:val="28"/>
-                <w:szCs w:val="32"/>
-              </w:rPr>
-              <w:t>one</w:t>
+        <w:tc>
+          <w:tcPr>
+            <w:tcW w:w="3285" w:type="dxa"/>
+            <w:shd w:val="clear" w:color="auto" w:fill="auto"/>
+            <w:tcMar>
+              <w:top w:w="100" w:type="dxa"/>
+              <w:left w:w="100" w:type="dxa"/>
+              <w:bottom w:w="100" w:type="dxa"/>
+              <w:right w:w="100" w:type="dxa"/>
+            </w:tcMar>
+          </w:tcPr>
+          <w:p>
+            <w:pPr>
+              <w:rPr>
+                <w:szCs w:val="40"/>
+              </w:rPr>
+            </w:pPr>
+            <w:proofErr w:type="spellStart"/>
+            <w:r>
+              <w:rPr>
+                <w:szCs w:val="40"/>
+              </w:rPr>
+              <w:t>ModificaDati</w:t>
+            </w:r>
+            <w:proofErr w:type="spellEnd"/>
+            <w:r>
+              <w:rPr>
+                <w:szCs w:val="40"/>
+              </w:rPr>
+              <w:t>()</w:t>
+            </w:r>
+          </w:p>
+        </w:tc>
+        <w:tc>
+          <w:tcPr>
+            <w:tcW w:w="6390" w:type="dxa"/>
+            <w:shd w:val="clear" w:color="auto" w:fill="auto"/>
+            <w:tcMar>
+              <w:top w:w="100" w:type="dxa"/>
+              <w:left w:w="100" w:type="dxa"/>
+              <w:bottom w:w="100" w:type="dxa"/>
+              <w:right w:w="100" w:type="dxa"/>
+            </w:tcMar>
+          </w:tcPr>
+          <w:p>
+            <w:pPr>
+              <w:rPr>
+                <w:szCs w:val="40"/>
+              </w:rPr>
+            </w:pPr>
+            <w:r>
+              <w:rPr>
+                <w:szCs w:val="40"/>
+              </w:rPr>
+              <w:t>Permette ad un utente registrato di modificare le informazioni</w:t>
             </w:r>
           </w:p>
         </w:tc>
       </w:tr>
       <w:tr>
-        <w:trPr>
-          <w:trHeight w:val="415"/>
-        </w:trPr>
-        <w:tc>
-          <w:tcPr>
-            <w:tcW w:w="3261" w:type="dxa"/>
-          </w:tcPr>
-          <w:p>
-            <w:pPr>
-              <w:rPr>
-                <w:sz w:val="28"/>
-                <w:szCs w:val="32"/>
+        <w:tc>
+          <w:tcPr>
+            <w:tcW w:w="3285" w:type="dxa"/>
+            <w:shd w:val="clear" w:color="auto" w:fill="auto"/>
+            <w:tcMar>
+              <w:top w:w="100" w:type="dxa"/>
+              <w:left w:w="100" w:type="dxa"/>
+              <w:bottom w:w="100" w:type="dxa"/>
+              <w:right w:w="100" w:type="dxa"/>
+            </w:tcMar>
+          </w:tcPr>
+          <w:p>
+            <w:pPr>
+              <w:rPr>
+                <w:szCs w:val="40"/>
               </w:rPr>
             </w:pPr>
             <w:proofErr w:type="spellStart"/>
-            <w:proofErr w:type="gramStart"/>
-            <w:r>
-              <w:rPr>
-                <w:sz w:val="28"/>
-                <w:szCs w:val="32"/>
-              </w:rPr>
-              <w:t>VendiFoto</w:t>
+            <w:r>
+              <w:rPr>
+                <w:szCs w:val="40"/>
+              </w:rPr>
+              <w:t>VisualizzaAcquisti</w:t>
             </w:r>
             <w:proofErr w:type="spellEnd"/>
             <w:r>
               <w:rPr>
-                <w:sz w:val="28"/>
-                <w:szCs w:val="32"/>
-              </w:rPr>
-              <w:t>(</w:t>
-            </w:r>
-            <w:proofErr w:type="gramEnd"/>
-            <w:r>
-              <w:rPr>
-                <w:sz w:val="28"/>
-                <w:szCs w:val="32"/>
-              </w:rPr>
-              <w:t>)</w:t>
-            </w:r>
-          </w:p>
-        </w:tc>
-        <w:tc>
-          <w:tcPr>
-            <w:tcW w:w="6365" w:type="dxa"/>
-          </w:tcPr>
-          <w:p>
-            <w:pPr>
-              <w:rPr>
-                <w:sz w:val="28"/>
-                <w:szCs w:val="32"/>
-              </w:rPr>
-            </w:pPr>
-            <w:r>
-              <w:rPr>
-                <w:sz w:val="28"/>
-                <w:szCs w:val="32"/>
-              </w:rPr>
-              <w:t>Permette ad un Artista di vendere una foto</w:t>
+                <w:szCs w:val="40"/>
+              </w:rPr>
+              <w:t>()</w:t>
+            </w:r>
+          </w:p>
+        </w:tc>
+        <w:tc>
+          <w:tcPr>
+            <w:tcW w:w="6390" w:type="dxa"/>
+            <w:shd w:val="clear" w:color="auto" w:fill="auto"/>
+            <w:tcMar>
+              <w:top w:w="100" w:type="dxa"/>
+              <w:left w:w="100" w:type="dxa"/>
+              <w:bottom w:w="100" w:type="dxa"/>
+              <w:right w:w="100" w:type="dxa"/>
+            </w:tcMar>
+          </w:tcPr>
+          <w:p>
+            <w:pPr>
+              <w:rPr>
+                <w:szCs w:val="40"/>
+              </w:rPr>
+            </w:pPr>
+            <w:r>
+              <w:rPr>
+                <w:szCs w:val="40"/>
+              </w:rPr>
+              <w:t>Permette ad un utente registrato di visualizzare i propri acquisti</w:t>
             </w:r>
           </w:p>
         </w:tc>
       </w:tr>
       <w:tr>
-        <w:trPr>
-          <w:trHeight w:val="847"/>
-        </w:trPr>
-        <w:tc>
-          <w:tcPr>
-            <w:tcW w:w="3261" w:type="dxa"/>
-          </w:tcPr>
-          <w:p>
-            <w:pPr>
-              <w:rPr>
-                <w:sz w:val="28"/>
-                <w:szCs w:val="32"/>
+        <w:tc>
+          <w:tcPr>
+            <w:tcW w:w="3285" w:type="dxa"/>
+            <w:shd w:val="clear" w:color="auto" w:fill="auto"/>
+            <w:tcMar>
+              <w:top w:w="100" w:type="dxa"/>
+              <w:left w:w="100" w:type="dxa"/>
+              <w:bottom w:w="100" w:type="dxa"/>
+              <w:right w:w="100" w:type="dxa"/>
+            </w:tcMar>
+          </w:tcPr>
+          <w:p>
+            <w:pPr>
+              <w:rPr>
+                <w:szCs w:val="40"/>
               </w:rPr>
             </w:pPr>
             <w:proofErr w:type="spellStart"/>
-            <w:proofErr w:type="gramStart"/>
-            <w:r>
-              <w:rPr>
-                <w:sz w:val="28"/>
-                <w:szCs w:val="32"/>
-              </w:rPr>
-              <w:t>RimuoviFotoVendita</w:t>
+            <w:r>
+              <w:rPr>
+                <w:szCs w:val="40"/>
+              </w:rPr>
+              <w:t>DownloadFotoAcquistate</w:t>
             </w:r>
             <w:proofErr w:type="spellEnd"/>
             <w:r>
               <w:rPr>
-                <w:sz w:val="28"/>
-                <w:szCs w:val="32"/>
-              </w:rPr>
-              <w:t>(</w:t>
-            </w:r>
-            <w:proofErr w:type="gramEnd"/>
-            <w:r>
-              <w:rPr>
-                <w:sz w:val="28"/>
-                <w:szCs w:val="32"/>
-              </w:rPr>
-              <w:t>)</w:t>
-            </w:r>
-          </w:p>
-        </w:tc>
-        <w:tc>
-          <w:tcPr>
-            <w:tcW w:w="6365" w:type="dxa"/>
-          </w:tcPr>
-          <w:p>
-            <w:pPr>
-              <w:rPr>
-                <w:sz w:val="28"/>
-                <w:szCs w:val="28"/>
-              </w:rPr>
-            </w:pPr>
-            <w:r>
-              <w:rPr>
-                <w:sz w:val="28"/>
-                <w:szCs w:val="28"/>
-              </w:rPr>
-              <w:t>Permette ad un Artista di rimuovere una foto in vendita</w:t>
+                <w:szCs w:val="40"/>
+              </w:rPr>
+              <w:t>()</w:t>
+            </w:r>
+          </w:p>
+        </w:tc>
+        <w:tc>
+          <w:tcPr>
+            <w:tcW w:w="6390" w:type="dxa"/>
+            <w:shd w:val="clear" w:color="auto" w:fill="auto"/>
+            <w:tcMar>
+              <w:top w:w="100" w:type="dxa"/>
+              <w:left w:w="100" w:type="dxa"/>
+              <w:bottom w:w="100" w:type="dxa"/>
+              <w:right w:w="100" w:type="dxa"/>
+            </w:tcMar>
+          </w:tcPr>
+          <w:p>
+            <w:pPr>
+              <w:rPr>
+                <w:szCs w:val="40"/>
+              </w:rPr>
+            </w:pPr>
+            <w:r>
+              <w:rPr>
+                <w:szCs w:val="40"/>
+              </w:rPr>
+              <w:t>Permette ad un utente registrato di scaricare le foto acquistate</w:t>
             </w:r>
           </w:p>
         </w:tc>
       </w:tr>
     </w:tbl>
+    <w:p>
+      <w:pPr>
+        <w:rPr>
+          <w:rFonts w:ascii="Calibri" w:eastAsia="Calibri" w:hAnsi="Calibri" w:cs="Calibri"/>
+          <w:b/>
+          <w:sz w:val="28"/>
+          <w:szCs w:val="28"/>
+        </w:rPr>
+      </w:pPr>
+      <w:bookmarkStart w:id="2" w:name="_whzky8gz87uj" w:colFirst="0" w:colLast="0"/>
+      <w:bookmarkEnd w:id="2"/>
+    </w:p>
+    <w:p>
+      <w:pPr>
+        <w:pStyle w:val="Titolo2"/>
+        <w:rPr>
+          <w:b/>
+          <w:sz w:val="22"/>
+          <w:szCs w:val="22"/>
+          <w:lang w:val="it-IT"/>
+        </w:rPr>
+      </w:pPr>
+    </w:p>
+    <w:p/>
+    <w:p>
+      <w:pPr>
+        <w:pStyle w:val="Titolo2"/>
+        <w:rPr>
+          <w:b/>
+          <w:sz w:val="22"/>
+          <w:szCs w:val="22"/>
+          <w:lang w:val="it-IT"/>
+        </w:rPr>
+      </w:pPr>
+    </w:p>
+    <w:bookmarkEnd w:id="1"/>
+    <w:p/>
     <w:p>
       <w:pPr>
         <w:ind w:left="360"/>
@@ -1637,6 +1733,36 @@
     <w:name w:val="Normal"/>
     <w:qFormat/>
   </w:style>
+  <w:style w:type="paragraph" w:styleId="Titolo2">
+    <w:name w:val="heading 2"/>
+    <w:basedOn w:val="Normale"/>
+    <w:next w:val="Normale"/>
+    <w:link w:val="Titolo2Carattere"/>
+    <w:uiPriority w:val="9"/>
+    <w:unhideWhenUsed/>
+    <w:qFormat/>
+    <w:rsid w:val="00270380"/>
+    <w:pPr>
+      <w:keepNext/>
+      <w:keepLines/>
+      <w:pBdr>
+        <w:top w:val="nil"/>
+        <w:left w:val="nil"/>
+        <w:bottom w:val="nil"/>
+        <w:right w:val="nil"/>
+        <w:between w:val="nil"/>
+      </w:pBdr>
+      <w:spacing w:before="360" w:after="120" w:line="276" w:lineRule="auto"/>
+      <w:outlineLvl w:val="1"/>
+    </w:pPr>
+    <w:rPr>
+      <w:rFonts w:ascii="Arial" w:eastAsia="Arial" w:hAnsi="Arial" w:cs="Arial"/>
+      <w:color w:val="000000"/>
+      <w:sz w:val="32"/>
+      <w:szCs w:val="32"/>
+      <w:lang w:val="it" w:eastAsia="it-IT"/>
+    </w:rPr>
+  </w:style>
   <w:style w:type="character" w:default="1" w:styleId="Carpredefinitoparagrafo">
     <w:name w:val="Default Paragraph Font"/>
     <w:uiPriority w:val="1"/>
@@ -1693,6 +1819,20 @@
         <w:insideV w:val="single" w:sz="4" w:space="0" w:color="auto"/>
       </w:tblBorders>
     </w:tblPr>
+  </w:style>
+  <w:style w:type="character" w:customStyle="1" w:styleId="Titolo2Carattere">
+    <w:name w:val="Titolo 2 Carattere"/>
+    <w:basedOn w:val="Carpredefinitoparagrafo"/>
+    <w:link w:val="Titolo2"/>
+    <w:uiPriority w:val="9"/>
+    <w:rsid w:val="00270380"/>
+    <w:rPr>
+      <w:rFonts w:ascii="Arial" w:eastAsia="Arial" w:hAnsi="Arial" w:cs="Arial"/>
+      <w:color w:val="000000"/>
+      <w:sz w:val="32"/>
+      <w:szCs w:val="32"/>
+      <w:lang w:val="it" w:eastAsia="it-IT"/>
+    </w:rPr>
   </w:style>
 </w:styles>
 </file>

</xml_diff>